<commit_message>
Removed croppix and size of HoG made dynamic
</commit_message>
<xml_diff>
--- a/Instructions.docx
+++ b/Instructions.docx
@@ -70,8 +70,6 @@
         </w:rPr>
         <w:t xml:space="preserve">s_label_SRE_125_61.mat contains – </w:t>
       </w:r>
-      <w:bookmarkStart w:id="0" w:name="_GoBack"/>
-      <w:bookmarkEnd w:id="0"/>
     </w:p>
     <w:p>
       <w:pPr>
@@ -109,17 +107,7 @@
           <w:szCs w:val="20"/>
           <w:shd w:val="clear" w:color="auto" w:fill="FFFFFF"/>
         </w:rPr>
-        <w:t xml:space="preserve"> Features and Labels of 1665 synapses and 10441 non-synapse obje</w:t>
-      </w:r>
-      <w:r>
-        <w:rPr>
-          <w:rFonts w:eastAsia="Arial Unicode MS" w:cs="Arial Unicode MS"/>
-          <w:color w:val="222222"/>
-          <w:sz w:val="20"/>
-          <w:szCs w:val="20"/>
-          <w:shd w:val="clear" w:color="auto" w:fill="FFFFFF"/>
-        </w:rPr>
-        <w:t>cts that were manually labeled.</w:t>
+        <w:t xml:space="preserve"> Features and Labels of 1665 synapses and 10441 non-synapse objects that were manually labeled.</w:t>
       </w:r>
     </w:p>
     <w:p>
@@ -1070,6 +1058,15 @@
           <w:szCs w:val="24"/>
         </w:rPr>
       </w:pPr>
+      <w:r>
+        <w:rPr>
+          <w:rFonts w:ascii="Courier New" w:hAnsi="Courier New" w:cs="Courier New"/>
+          <w:color w:val="000000"/>
+          <w:sz w:val="16"/>
+          <w:szCs w:val="20"/>
+        </w:rPr>
+        <w:t xml:space="preserve">&gt;&gt; </w:t>
+      </w:r>
       <w:proofErr w:type="spellStart"/>
       <w:r>
         <w:rPr>
@@ -1279,6 +1276,16 @@
           <w:szCs w:val="24"/>
         </w:rPr>
       </w:pPr>
+      <w:r>
+        <w:rPr>
+          <w:rFonts w:ascii="Courier New" w:hAnsi="Courier New" w:cs="Courier New"/>
+          <w:color w:val="000000"/>
+          <w:sz w:val="16"/>
+          <w:szCs w:val="20"/>
+        </w:rPr>
+        <w:lastRenderedPageBreak/>
+        <w:t xml:space="preserve">&gt;&gt; </w:t>
+      </w:r>
       <w:proofErr w:type="spellStart"/>
       <w:r>
         <w:rPr>
@@ -1287,7 +1294,6 @@
           <w:sz w:val="16"/>
           <w:szCs w:val="20"/>
         </w:rPr>
-        <w:lastRenderedPageBreak/>
         <w:t>run_synapse_</w:t>
       </w:r>
       <w:proofErr w:type="gramStart"/>
@@ -1672,28 +1678,707 @@
     </w:p>
     <w:p>
       <w:pPr>
-        <w:pStyle w:val="ListParagraph"/>
-        <w:ind w:left="1440"/>
-        <w:rPr>
-          <w:rFonts w:cs="Times New Roman"/>
-          <w:i/>
-          <w:sz w:val="20"/>
-          <w:szCs w:val="24"/>
-        </w:rPr>
-      </w:pPr>
-    </w:p>
-    <w:p>
-      <w:pPr>
-        <w:pStyle w:val="ListParagraph"/>
-        <w:spacing w:after="240"/>
-        <w:rPr>
-          <w:rFonts w:ascii="Arial Unicode MS" w:eastAsia="Arial Unicode MS" w:hAnsi="Arial Unicode MS" w:cs="Arial Unicode MS"/>
-          <w:color w:val="222222"/>
-          <w:sz w:val="20"/>
-          <w:szCs w:val="20"/>
-          <w:shd w:val="clear" w:color="auto" w:fill="FFFFFF"/>
-        </w:rPr>
-      </w:pPr>
+        <w:rPr>
+          <w:rFonts w:cs="Times New Roman"/>
+          <w:sz w:val="20"/>
+          <w:szCs w:val="24"/>
+        </w:rPr>
+      </w:pPr>
+    </w:p>
+    <w:p>
+      <w:pPr>
+        <w:rPr>
+          <w:rFonts w:cs="Times New Roman"/>
+          <w:sz w:val="20"/>
+          <w:szCs w:val="24"/>
+        </w:rPr>
+      </w:pPr>
+      <w:r>
+        <w:rPr>
+          <w:rFonts w:cs="Times New Roman"/>
+          <w:b/>
+          <w:sz w:val="20"/>
+          <w:szCs w:val="24"/>
+        </w:rPr>
+        <w:t>Building your own Model</w:t>
+      </w:r>
+      <w:r>
+        <w:rPr>
+          <w:rFonts w:cs="Times New Roman"/>
+          <w:b/>
+          <w:sz w:val="20"/>
+          <w:szCs w:val="24"/>
+        </w:rPr>
+        <w:t xml:space="preserve">: </w:t>
+      </w:r>
+      <w:r>
+        <w:rPr>
+          <w:rFonts w:cs="Times New Roman"/>
+          <w:sz w:val="20"/>
+          <w:szCs w:val="24"/>
+        </w:rPr>
+        <w:t>In case you want to build your own Model from scratch do the following</w:t>
+      </w:r>
+    </w:p>
+    <w:p>
+      <w:pPr>
+        <w:autoSpaceDE w:val="0"/>
+        <w:autoSpaceDN w:val="0"/>
+        <w:adjustRightInd w:val="0"/>
+        <w:spacing w:after="0" w:line="240" w:lineRule="auto"/>
+        <w:rPr>
+          <w:rFonts w:ascii="Arial" w:hAnsi="Arial" w:cs="Arial"/>
+          <w:color w:val="222222"/>
+          <w:sz w:val="19"/>
+          <w:szCs w:val="19"/>
+          <w:shd w:val="clear" w:color="auto" w:fill="FFFFFF"/>
+        </w:rPr>
+      </w:pPr>
+      <w:r>
+        <w:rPr>
+          <w:rFonts w:ascii="Arial" w:hAnsi="Arial" w:cs="Arial"/>
+          <w:color w:val="222222"/>
+          <w:sz w:val="19"/>
+          <w:szCs w:val="19"/>
+          <w:shd w:val="clear" w:color="auto" w:fill="FFFFFF"/>
+        </w:rPr>
+        <w:t>In Matlab</w:t>
+      </w:r>
+      <w:r>
+        <w:rPr>
+          <w:rFonts w:ascii="Arial" w:hAnsi="Arial" w:cs="Arial"/>
+          <w:color w:val="222222"/>
+          <w:sz w:val="19"/>
+          <w:szCs w:val="19"/>
+          <w:shd w:val="clear" w:color="auto" w:fill="FFFFFF"/>
+        </w:rPr>
+        <w:t>,</w:t>
+      </w:r>
+    </w:p>
+    <w:p>
+      <w:pPr>
+        <w:autoSpaceDE w:val="0"/>
+        <w:autoSpaceDN w:val="0"/>
+        <w:adjustRightInd w:val="0"/>
+        <w:spacing w:after="0" w:line="240" w:lineRule="auto"/>
+        <w:rPr>
+          <w:rFonts w:ascii="Arial" w:hAnsi="Arial" w:cs="Arial"/>
+          <w:color w:val="222222"/>
+          <w:sz w:val="19"/>
+          <w:szCs w:val="19"/>
+          <w:shd w:val="clear" w:color="auto" w:fill="FFFFFF"/>
+        </w:rPr>
+      </w:pPr>
+    </w:p>
+    <w:p>
+      <w:pPr>
+        <w:autoSpaceDE w:val="0"/>
+        <w:autoSpaceDN w:val="0"/>
+        <w:adjustRightInd w:val="0"/>
+        <w:spacing w:after="0" w:line="240" w:lineRule="auto"/>
+        <w:rPr>
+          <w:rFonts w:ascii="Arial" w:hAnsi="Arial" w:cs="Arial"/>
+          <w:color w:val="222222"/>
+          <w:sz w:val="19"/>
+          <w:szCs w:val="19"/>
+        </w:rPr>
+      </w:pPr>
+      <w:r>
+        <w:rPr>
+          <w:rFonts w:ascii="Courier New" w:hAnsi="Courier New" w:cs="Courier New"/>
+          <w:color w:val="222222"/>
+          <w:sz w:val="16"/>
+          <w:szCs w:val="19"/>
+          <w:shd w:val="clear" w:color="auto" w:fill="FFFFFF"/>
+        </w:rPr>
+        <w:t xml:space="preserve">&gt;&gt; </w:t>
+      </w:r>
+      <w:r>
+        <w:rPr>
+          <w:rFonts w:ascii="Courier New" w:hAnsi="Courier New" w:cs="Courier New"/>
+          <w:color w:val="000000"/>
+          <w:sz w:val="16"/>
+          <w:szCs w:val="20"/>
+        </w:rPr>
+        <w:t>[</w:t>
+      </w:r>
+      <w:proofErr w:type="spellStart"/>
+      <w:r>
+        <w:rPr>
+          <w:rFonts w:ascii="Courier New" w:hAnsi="Courier New" w:cs="Courier New"/>
+          <w:color w:val="000000"/>
+          <w:sz w:val="16"/>
+          <w:szCs w:val="20"/>
+        </w:rPr>
+        <w:t>Features</w:t>
+      </w:r>
+      <w:proofErr w:type="gramStart"/>
+      <w:r>
+        <w:rPr>
+          <w:rFonts w:ascii="Courier New" w:hAnsi="Courier New" w:cs="Courier New"/>
+          <w:color w:val="000000"/>
+          <w:sz w:val="16"/>
+          <w:szCs w:val="20"/>
+        </w:rPr>
+        <w:t>,Labels,Mapping</w:t>
+      </w:r>
+      <w:proofErr w:type="spellEnd"/>
+      <w:proofErr w:type="gramEnd"/>
+      <w:r>
+        <w:rPr>
+          <w:rFonts w:ascii="Courier New" w:hAnsi="Courier New" w:cs="Courier New"/>
+          <w:color w:val="000000"/>
+          <w:sz w:val="16"/>
+          <w:szCs w:val="20"/>
+        </w:rPr>
+        <w:t xml:space="preserve">] = </w:t>
+      </w:r>
+      <w:proofErr w:type="spellStart"/>
+      <w:r>
+        <w:rPr>
+          <w:rFonts w:ascii="Courier New" w:hAnsi="Courier New" w:cs="Courier New"/>
+          <w:color w:val="000000"/>
+          <w:sz w:val="16"/>
+          <w:szCs w:val="20"/>
+        </w:rPr>
+        <w:t>build_features_samplewise</w:t>
+      </w:r>
+      <w:proofErr w:type="spellEnd"/>
+      <w:r>
+        <w:rPr>
+          <w:rFonts w:ascii="Courier New" w:hAnsi="Courier New" w:cs="Courier New"/>
+          <w:color w:val="000000"/>
+          <w:sz w:val="16"/>
+          <w:szCs w:val="20"/>
+        </w:rPr>
+        <w:t>(</w:t>
+      </w:r>
+      <w:proofErr w:type="spellStart"/>
+      <w:r>
+        <w:rPr>
+          <w:rFonts w:ascii="Courier New" w:hAnsi="Courier New" w:cs="Courier New"/>
+          <w:color w:val="000000"/>
+          <w:sz w:val="16"/>
+          <w:szCs w:val="20"/>
+        </w:rPr>
+        <w:t>Dir,croppix</w:t>
+      </w:r>
+      <w:proofErr w:type="spellEnd"/>
+      <w:r>
+        <w:rPr>
+          <w:rFonts w:ascii="Courier New" w:hAnsi="Courier New" w:cs="Courier New"/>
+          <w:color w:val="000000"/>
+          <w:sz w:val="16"/>
+          <w:szCs w:val="20"/>
+        </w:rPr>
+        <w:t>)</w:t>
+      </w:r>
+      <w:r>
+        <w:rPr>
+          <w:rFonts w:ascii="Arial" w:hAnsi="Arial" w:cs="Arial"/>
+          <w:color w:val="222222"/>
+          <w:sz w:val="19"/>
+          <w:szCs w:val="19"/>
+        </w:rPr>
+        <w:br/>
+      </w:r>
+      <w:r>
+        <w:rPr>
+          <w:rFonts w:ascii="Courier New" w:hAnsi="Courier New" w:cs="Courier New"/>
+          <w:color w:val="222222"/>
+          <w:sz w:val="16"/>
+          <w:szCs w:val="19"/>
+          <w:shd w:val="clear" w:color="auto" w:fill="FFFFFF"/>
+        </w:rPr>
+        <w:t xml:space="preserve">&gt;&gt; </w:t>
+      </w:r>
+      <w:proofErr w:type="spellStart"/>
+      <w:r>
+        <w:rPr>
+          <w:rFonts w:ascii="Courier New" w:hAnsi="Courier New" w:cs="Courier New"/>
+          <w:color w:val="222222"/>
+          <w:sz w:val="16"/>
+          <w:szCs w:val="19"/>
+          <w:shd w:val="clear" w:color="auto" w:fill="FFFFFF"/>
+        </w:rPr>
+        <w:t>libsvmwrite</w:t>
+      </w:r>
+      <w:proofErr w:type="spellEnd"/>
+      <w:r>
+        <w:rPr>
+          <w:rFonts w:ascii="Courier New" w:hAnsi="Courier New" w:cs="Courier New"/>
+          <w:color w:val="222222"/>
+          <w:sz w:val="16"/>
+          <w:szCs w:val="19"/>
+          <w:shd w:val="clear" w:color="auto" w:fill="FFFFFF"/>
+        </w:rPr>
+        <w:t>('Examples.txt',</w:t>
+      </w:r>
+      <w:proofErr w:type="spellStart"/>
+      <w:r>
+        <w:rPr>
+          <w:rFonts w:ascii="Courier New" w:hAnsi="Courier New" w:cs="Courier New"/>
+          <w:color w:val="222222"/>
+          <w:sz w:val="16"/>
+          <w:szCs w:val="19"/>
+          <w:shd w:val="clear" w:color="auto" w:fill="FFFFFF"/>
+        </w:rPr>
+        <w:t>Labels,sparse</w:t>
+      </w:r>
+      <w:proofErr w:type="spellEnd"/>
+      <w:r>
+        <w:rPr>
+          <w:rFonts w:ascii="Courier New" w:hAnsi="Courier New" w:cs="Courier New"/>
+          <w:color w:val="222222"/>
+          <w:sz w:val="16"/>
+          <w:szCs w:val="19"/>
+          <w:shd w:val="clear" w:color="auto" w:fill="FFFFFF"/>
+        </w:rPr>
+        <w:t>(Features));</w:t>
+      </w:r>
+      <w:r>
+        <w:rPr>
+          <w:rFonts w:ascii="Arial" w:hAnsi="Arial" w:cs="Arial"/>
+          <w:color w:val="222222"/>
+          <w:sz w:val="19"/>
+          <w:szCs w:val="19"/>
+        </w:rPr>
+        <w:br/>
+      </w:r>
+    </w:p>
+    <w:p>
+      <w:pPr>
+        <w:autoSpaceDE w:val="0"/>
+        <w:autoSpaceDN w:val="0"/>
+        <w:adjustRightInd w:val="0"/>
+        <w:spacing w:after="0" w:line="240" w:lineRule="auto"/>
+        <w:rPr>
+          <w:rFonts w:cs="Arial"/>
+          <w:color w:val="222222"/>
+          <w:sz w:val="20"/>
+          <w:szCs w:val="19"/>
+        </w:rPr>
+      </w:pPr>
+      <w:r>
+        <w:rPr>
+          <w:rFonts w:cs="Arial"/>
+          <w:color w:val="222222"/>
+          <w:sz w:val="20"/>
+          <w:szCs w:val="19"/>
+        </w:rPr>
+        <w:t>(</w:t>
+      </w:r>
+      <w:proofErr w:type="spellStart"/>
+      <w:proofErr w:type="gramStart"/>
+      <w:r>
+        <w:rPr>
+          <w:rFonts w:cs="Arial"/>
+          <w:color w:val="222222"/>
+          <w:sz w:val="20"/>
+          <w:szCs w:val="19"/>
+        </w:rPr>
+        <w:t>croppix</w:t>
+      </w:r>
+      <w:proofErr w:type="spellEnd"/>
+      <w:proofErr w:type="gramEnd"/>
+      <w:r>
+        <w:rPr>
+          <w:rFonts w:cs="Arial"/>
+          <w:color w:val="222222"/>
+          <w:sz w:val="20"/>
+          <w:szCs w:val="19"/>
+        </w:rPr>
+        <w:t xml:space="preserve"> = 33 for 125x125px </w:t>
+      </w:r>
+      <w:proofErr w:type="spellStart"/>
+      <w:r>
+        <w:rPr>
+          <w:rFonts w:cs="Arial"/>
+          <w:color w:val="222222"/>
+          <w:sz w:val="20"/>
+          <w:szCs w:val="19"/>
+        </w:rPr>
+        <w:t>trainingset</w:t>
+      </w:r>
+      <w:proofErr w:type="spellEnd"/>
+      <w:r>
+        <w:rPr>
+          <w:rFonts w:cs="Arial"/>
+          <w:color w:val="222222"/>
+          <w:sz w:val="20"/>
+          <w:szCs w:val="19"/>
+        </w:rPr>
+        <w:t xml:space="preserve"> image -&gt; 61x61px after rotation to align</w:t>
+      </w:r>
+      <w:r>
+        <w:rPr>
+          <w:rFonts w:cs="Arial"/>
+          <w:color w:val="222222"/>
+          <w:sz w:val="20"/>
+          <w:szCs w:val="19"/>
+        </w:rPr>
+        <w:t xml:space="preserve">; </w:t>
+      </w:r>
+      <w:proofErr w:type="spellStart"/>
+      <w:r>
+        <w:rPr>
+          <w:rFonts w:cs="Arial"/>
+          <w:color w:val="222222"/>
+          <w:sz w:val="20"/>
+          <w:szCs w:val="19"/>
+        </w:rPr>
+        <w:t>croppix</w:t>
+      </w:r>
+      <w:proofErr w:type="spellEnd"/>
+      <w:r>
+        <w:rPr>
+          <w:rFonts w:cs="Arial"/>
+          <w:color w:val="222222"/>
+          <w:sz w:val="20"/>
+          <w:szCs w:val="19"/>
+        </w:rPr>
+        <w:t xml:space="preserve"> = 13 for 125x125 -&gt; 101x101</w:t>
+      </w:r>
+      <w:r>
+        <w:rPr>
+          <w:rFonts w:cs="Arial"/>
+          <w:color w:val="222222"/>
+          <w:sz w:val="20"/>
+          <w:szCs w:val="19"/>
+        </w:rPr>
+        <w:t xml:space="preserve">; </w:t>
+      </w:r>
+      <w:proofErr w:type="spellStart"/>
+      <w:r>
+        <w:rPr>
+          <w:rFonts w:cs="Arial"/>
+          <w:color w:val="222222"/>
+          <w:sz w:val="20"/>
+          <w:szCs w:val="19"/>
+        </w:rPr>
+        <w:t>croppix</w:t>
+      </w:r>
+      <w:proofErr w:type="spellEnd"/>
+      <w:r>
+        <w:rPr>
+          <w:rFonts w:cs="Arial"/>
+          <w:color w:val="222222"/>
+          <w:sz w:val="20"/>
+          <w:szCs w:val="19"/>
+        </w:rPr>
+        <w:t xml:space="preserve"> = 8  for 76x76 -&gt; 61x61)</w:t>
+      </w:r>
+      <w:bookmarkStart w:id="0" w:name="_GoBack"/>
+      <w:bookmarkEnd w:id="0"/>
+    </w:p>
+    <w:p>
+      <w:pPr>
+        <w:autoSpaceDE w:val="0"/>
+        <w:autoSpaceDN w:val="0"/>
+        <w:adjustRightInd w:val="0"/>
+        <w:spacing w:after="0" w:line="240" w:lineRule="auto"/>
+        <w:rPr>
+          <w:rFonts w:ascii="Arial" w:hAnsi="Arial" w:cs="Arial"/>
+          <w:color w:val="222222"/>
+          <w:sz w:val="19"/>
+          <w:szCs w:val="19"/>
+          <w:shd w:val="clear" w:color="auto" w:fill="FFFFFF"/>
+        </w:rPr>
+      </w:pPr>
+      <w:r>
+        <w:rPr>
+          <w:rFonts w:ascii="Arial" w:hAnsi="Arial" w:cs="Arial"/>
+          <w:color w:val="222222"/>
+          <w:sz w:val="19"/>
+          <w:szCs w:val="19"/>
+        </w:rPr>
+        <w:br/>
+      </w:r>
+      <w:r>
+        <w:rPr>
+          <w:rFonts w:ascii="Arial" w:hAnsi="Arial" w:cs="Arial"/>
+          <w:color w:val="222222"/>
+          <w:sz w:val="19"/>
+          <w:szCs w:val="19"/>
+          <w:shd w:val="clear" w:color="auto" w:fill="FFFFFF"/>
+        </w:rPr>
+        <w:t>Then in python do</w:t>
+      </w:r>
+      <w:r>
+        <w:rPr>
+          <w:rFonts w:ascii="Arial" w:hAnsi="Arial" w:cs="Arial"/>
+          <w:color w:val="222222"/>
+          <w:sz w:val="19"/>
+          <w:szCs w:val="19"/>
+          <w:shd w:val="clear" w:color="auto" w:fill="FFFFFF"/>
+        </w:rPr>
+        <w:t xml:space="preserve"> a grid search,</w:t>
+      </w:r>
+    </w:p>
+    <w:p>
+      <w:pPr>
+        <w:autoSpaceDE w:val="0"/>
+        <w:autoSpaceDN w:val="0"/>
+        <w:adjustRightInd w:val="0"/>
+        <w:spacing w:after="0" w:line="240" w:lineRule="auto"/>
+        <w:rPr>
+          <w:rFonts w:ascii="Courier New" w:hAnsi="Courier New" w:cs="Courier New"/>
+          <w:color w:val="222222"/>
+          <w:sz w:val="16"/>
+          <w:szCs w:val="19"/>
+          <w:shd w:val="clear" w:color="auto" w:fill="FFFFFF"/>
+        </w:rPr>
+      </w:pPr>
+      <w:r>
+        <w:rPr>
+          <w:rFonts w:ascii="Arial" w:hAnsi="Arial" w:cs="Arial"/>
+          <w:color w:val="222222"/>
+          <w:sz w:val="19"/>
+          <w:szCs w:val="19"/>
+        </w:rPr>
+        <w:br/>
+      </w:r>
+      <w:r>
+        <w:rPr>
+          <w:rFonts w:ascii="Courier New" w:hAnsi="Courier New" w:cs="Courier New"/>
+          <w:color w:val="222222"/>
+          <w:sz w:val="16"/>
+          <w:szCs w:val="19"/>
+          <w:shd w:val="clear" w:color="auto" w:fill="FFFFFF"/>
+        </w:rPr>
+        <w:t>$ ./grid.py Examples.txt</w:t>
+      </w:r>
+    </w:p>
+    <w:p>
+      <w:pPr>
+        <w:autoSpaceDE w:val="0"/>
+        <w:autoSpaceDN w:val="0"/>
+        <w:adjustRightInd w:val="0"/>
+        <w:spacing w:after="0" w:line="240" w:lineRule="auto"/>
+        <w:rPr>
+          <w:rFonts w:ascii="Courier New" w:hAnsi="Courier New" w:cs="Courier New"/>
+          <w:color w:val="222222"/>
+          <w:sz w:val="16"/>
+          <w:szCs w:val="19"/>
+          <w:shd w:val="clear" w:color="auto" w:fill="FFFFFF"/>
+        </w:rPr>
+      </w:pPr>
+    </w:p>
+    <w:p>
+      <w:pPr>
+        <w:autoSpaceDE w:val="0"/>
+        <w:autoSpaceDN w:val="0"/>
+        <w:adjustRightInd w:val="0"/>
+        <w:spacing w:after="0" w:line="240" w:lineRule="auto"/>
+        <w:rPr>
+          <w:rFonts w:ascii="Courier New" w:hAnsi="Courier New" w:cs="Courier New"/>
+          <w:sz w:val="24"/>
+          <w:szCs w:val="24"/>
+        </w:rPr>
+      </w:pPr>
+      <w:r>
+        <w:rPr>
+          <w:rFonts w:cs="Arial"/>
+          <w:color w:val="222222"/>
+          <w:sz w:val="20"/>
+          <w:szCs w:val="20"/>
+          <w:shd w:val="clear" w:color="auto" w:fill="FFFFFF"/>
+        </w:rPr>
+        <w:t>This will take a while, maybe 24 hours, depending how fast your</w:t>
+      </w:r>
+      <w:r>
+        <w:rPr>
+          <w:rFonts w:cs="Arial"/>
+          <w:color w:val="222222"/>
+          <w:sz w:val="20"/>
+          <w:szCs w:val="20"/>
+          <w:shd w:val="clear" w:color="auto" w:fill="FFFFFF"/>
+        </w:rPr>
+        <w:t xml:space="preserve"> </w:t>
+      </w:r>
+      <w:r>
+        <w:rPr>
+          <w:rFonts w:cs="Arial"/>
+          <w:color w:val="222222"/>
+          <w:sz w:val="20"/>
+          <w:szCs w:val="20"/>
+          <w:shd w:val="clear" w:color="auto" w:fill="FFFFFF"/>
+        </w:rPr>
+        <w:t>computer is and how many examples you have. It will output the values</w:t>
+      </w:r>
+      <w:r>
+        <w:rPr>
+          <w:rFonts w:cs="Arial"/>
+          <w:color w:val="222222"/>
+          <w:sz w:val="20"/>
+          <w:szCs w:val="20"/>
+          <w:shd w:val="clear" w:color="auto" w:fill="FFFFFF"/>
+        </w:rPr>
+        <w:t xml:space="preserve"> </w:t>
+      </w:r>
+      <w:r>
+        <w:rPr>
+          <w:rFonts w:cs="Arial"/>
+          <w:color w:val="222222"/>
+          <w:sz w:val="20"/>
+          <w:szCs w:val="20"/>
+          <w:shd w:val="clear" w:color="auto" w:fill="FFFFFF"/>
+        </w:rPr>
+        <w:t>of the two parameters ('c' and 'g'). You can read more about what</w:t>
+      </w:r>
+      <w:r>
+        <w:rPr>
+          <w:rFonts w:cs="Arial"/>
+          <w:color w:val="222222"/>
+          <w:sz w:val="20"/>
+          <w:szCs w:val="20"/>
+        </w:rPr>
+        <w:br/>
+      </w:r>
+      <w:r>
+        <w:rPr>
+          <w:rFonts w:cs="Arial"/>
+          <w:color w:val="222222"/>
+          <w:sz w:val="20"/>
+          <w:szCs w:val="20"/>
+          <w:shd w:val="clear" w:color="auto" w:fill="FFFFFF"/>
+        </w:rPr>
+        <w:t>these parameters mean here:</w:t>
+      </w:r>
+      <w:r>
+        <w:rPr>
+          <w:rStyle w:val="apple-converted-space"/>
+          <w:rFonts w:cs="Arial"/>
+          <w:color w:val="222222"/>
+          <w:sz w:val="20"/>
+          <w:szCs w:val="20"/>
+          <w:shd w:val="clear" w:color="auto" w:fill="FFFFFF"/>
+        </w:rPr>
+        <w:t> </w:t>
+      </w:r>
+      <w:hyperlink r:id="rId10" w:tgtFrame="_blank" w:history="1">
+        <w:r>
+          <w:rPr>
+            <w:rStyle w:val="Hyperlink"/>
+            <w:rFonts w:cs="Arial"/>
+            <w:color w:val="1155CC"/>
+            <w:sz w:val="20"/>
+            <w:szCs w:val="20"/>
+            <w:shd w:val="clear" w:color="auto" w:fill="FFFFFF"/>
+          </w:rPr>
+          <w:t>http://www.csie.ntu.edu.tw/~cjlin/libsvm/</w:t>
+        </w:r>
+      </w:hyperlink>
+      <w:r>
+        <w:rPr>
+          <w:rFonts w:ascii="Arial" w:hAnsi="Arial" w:cs="Arial"/>
+          <w:color w:val="222222"/>
+          <w:sz w:val="19"/>
+          <w:szCs w:val="19"/>
+        </w:rPr>
+        <w:br/>
+      </w:r>
+      <w:r>
+        <w:rPr>
+          <w:rFonts w:ascii="Arial" w:hAnsi="Arial" w:cs="Arial"/>
+          <w:color w:val="222222"/>
+          <w:sz w:val="19"/>
+          <w:szCs w:val="19"/>
+        </w:rPr>
+        <w:br/>
+      </w:r>
+      <w:r>
+        <w:rPr>
+          <w:rFonts w:ascii="Arial" w:hAnsi="Arial" w:cs="Arial"/>
+          <w:color w:val="222222"/>
+          <w:sz w:val="19"/>
+          <w:szCs w:val="19"/>
+          <w:shd w:val="clear" w:color="auto" w:fill="FFFFFF"/>
+        </w:rPr>
+        <w:t>Now that you have 'c' a</w:t>
+      </w:r>
+      <w:r>
+        <w:rPr>
+          <w:rFonts w:ascii="Arial" w:hAnsi="Arial" w:cs="Arial"/>
+          <w:color w:val="222222"/>
+          <w:sz w:val="19"/>
+          <w:szCs w:val="19"/>
+          <w:shd w:val="clear" w:color="auto" w:fill="FFFFFF"/>
+        </w:rPr>
+        <w:t>nd 'g', go back to MATLAB and train the classifier using these values as shown below,</w:t>
+      </w:r>
+      <w:r>
+        <w:rPr>
+          <w:rFonts w:ascii="Arial" w:hAnsi="Arial" w:cs="Arial"/>
+          <w:color w:val="222222"/>
+          <w:sz w:val="19"/>
+          <w:szCs w:val="19"/>
+        </w:rPr>
+        <w:br/>
+      </w:r>
+      <w:r>
+        <w:rPr>
+          <w:rFonts w:ascii="Arial" w:hAnsi="Arial" w:cs="Arial"/>
+          <w:color w:val="222222"/>
+          <w:sz w:val="19"/>
+          <w:szCs w:val="19"/>
+        </w:rPr>
+        <w:br/>
+      </w:r>
+      <w:r>
+        <w:rPr>
+          <w:rFonts w:ascii="Courier New" w:hAnsi="Courier New" w:cs="Courier New"/>
+          <w:color w:val="222222"/>
+          <w:sz w:val="16"/>
+          <w:szCs w:val="19"/>
+          <w:shd w:val="clear" w:color="auto" w:fill="FFFFFF"/>
+        </w:rPr>
+        <w:t xml:space="preserve">&gt;&gt; Model = </w:t>
+      </w:r>
+      <w:proofErr w:type="spellStart"/>
+      <w:r>
+        <w:rPr>
+          <w:rFonts w:ascii="Courier New" w:hAnsi="Courier New" w:cs="Courier New"/>
+          <w:color w:val="222222"/>
+          <w:sz w:val="16"/>
+          <w:szCs w:val="19"/>
+          <w:shd w:val="clear" w:color="auto" w:fill="FFFFFF"/>
+        </w:rPr>
+        <w:t>svmtrain</w:t>
+      </w:r>
+      <w:proofErr w:type="spellEnd"/>
+      <w:r>
+        <w:rPr>
+          <w:rFonts w:ascii="Courier New" w:hAnsi="Courier New" w:cs="Courier New"/>
+          <w:color w:val="222222"/>
+          <w:sz w:val="16"/>
+          <w:szCs w:val="19"/>
+          <w:shd w:val="clear" w:color="auto" w:fill="FFFFFF"/>
+        </w:rPr>
+        <w:t>(</w:t>
+      </w:r>
+      <w:proofErr w:type="spellStart"/>
+      <w:r>
+        <w:rPr>
+          <w:rFonts w:ascii="Courier New" w:hAnsi="Courier New" w:cs="Courier New"/>
+          <w:color w:val="222222"/>
+          <w:sz w:val="16"/>
+          <w:szCs w:val="19"/>
+          <w:shd w:val="clear" w:color="auto" w:fill="FFFFFF"/>
+        </w:rPr>
+        <w:t>Labels,Features</w:t>
+      </w:r>
+      <w:proofErr w:type="spellEnd"/>
+      <w:r>
+        <w:rPr>
+          <w:rFonts w:ascii="Courier New" w:hAnsi="Courier New" w:cs="Courier New"/>
+          <w:color w:val="222222"/>
+          <w:sz w:val="16"/>
+          <w:szCs w:val="19"/>
+          <w:shd w:val="clear" w:color="auto" w:fill="FFFFFF"/>
+        </w:rPr>
+        <w:t>,'-b 1 -c 32.0 -g 0.125 -q');</w:t>
+      </w:r>
     </w:p>
     <w:sectPr>
       <w:pgSz w:w="12240" w:h="15840"/>

</xml_diff>